<commit_message>
Update Module Function's readme
Update Module Function's readme content
</commit_message>
<xml_diff>
--- a/Portfolio/MicrosoftSSASBase_MDXQuery_Demonstration/本目錄分析模組展示的必要背景說明.docx
+++ b/Portfolio/MicrosoftSSASBase_MDXQuery_Demonstration/本目錄分析模組展示的必要背景說明.docx
@@ -2,6 +2,66 @@
 <file path=word/document.xml><?xml version="1.0" encoding="utf-8"?>
 <w:document xmlns:wpc="http://schemas.microsoft.com/office/word/2010/wordprocessingCanvas" xmlns:cx="http://schemas.microsoft.com/office/drawing/2014/chartex" xmlns:cx1="http://schemas.microsoft.com/office/drawing/2015/9/8/chartex" xmlns:cx2="http://schemas.microsoft.com/office/drawing/2015/10/21/chartex" xmlns:cx3="http://schemas.microsoft.com/office/drawing/2016/5/9/chartex" xmlns:cx4="http://schemas.microsoft.com/office/drawing/2016/5/10/chartex" xmlns:cx5="http://schemas.microsoft.com/office/drawing/2016/5/11/chartex" xmlns:cx6="http://schemas.microsoft.com/office/drawing/2016/5/12/chartex" xmlns:cx7="http://schemas.microsoft.com/office/drawing/2016/5/13/chartex" xmlns:cx8="http://schemas.microsoft.com/office/drawing/2016/5/14/chartex" xmlns:mc="http://schemas.openxmlformats.org/markup-compatibility/2006" xmlns:aink="http://schemas.microsoft.com/office/drawing/2016/ink" xmlns:am3d="http://schemas.microsoft.com/office/drawing/2017/model3d" xmlns:o="urn:schemas-microsoft-com:office:office" xmlns:r="http://schemas.openxmlformats.org/officeDocument/2006/relationships" xmlns:m="http://schemas.openxmlformats.org/officeDocument/2006/math" xmlns:v="urn:schemas-microsoft-com:vml" xmlns:wp14="http://schemas.microsoft.com/office/word/2010/wordprocessingDrawing" xmlns:wp="http://schemas.openxmlformats.org/drawingml/2006/wordprocessingDrawing" xmlns:w10="urn:schemas-microsoft-com:office:word" xmlns:w="http://schemas.openxmlformats.org/wordprocessingml/2006/main" xmlns:w14="http://schemas.microsoft.com/office/word/2010/wordml" xmlns:w15="http://schemas.microsoft.com/office/word/2012/wordml" xmlns:w16cex="http://schemas.microsoft.com/office/word/2018/wordml/cex" xmlns:w16cid="http://schemas.microsoft.com/office/word/2016/wordml/cid" xmlns:w16="http://schemas.microsoft.com/office/word/2018/wordml" xmlns:w16se="http://schemas.microsoft.com/office/word/2015/wordml/symex" xmlns:wpg="http://schemas.microsoft.com/office/word/2010/wordprocessingGroup" xmlns:wpi="http://schemas.microsoft.com/office/word/2010/wordprocessingInk" xmlns:wne="http://schemas.microsoft.com/office/word/2006/wordml" xmlns:wps="http://schemas.microsoft.com/office/word/2010/wordprocessingShape" mc:Ignorable="w14 w15 w16se w16cid w16 w16cex wp14">
   <w:body>
+    <w:p>
+      <w:pPr>
+        <w:pStyle w:val="1"/>
+        <w:rPr>
+          <w:rFonts w:ascii="標楷體" w:eastAsia="標楷體" w:hAnsi="標楷體"/>
+          <w:sz w:val="28"/>
+          <w:szCs w:val="28"/>
+        </w:rPr>
+      </w:pPr>
+      <w:r>
+        <w:rPr>
+          <w:rFonts w:ascii="標楷體" w:eastAsia="標楷體" w:hAnsi="標楷體" w:hint="eastAsia"/>
+          <w:sz w:val="28"/>
+          <w:szCs w:val="28"/>
+        </w:rPr>
+        <w:t>一</w:t>
+      </w:r>
+      <w:r>
+        <w:rPr>
+          <w:rFonts w:ascii="標楷體" w:eastAsia="標楷體" w:hAnsi="標楷體" w:hint="eastAsia"/>
+          <w:sz w:val="28"/>
+          <w:szCs w:val="28"/>
+        </w:rPr>
+        <w:t>、</w:t>
+      </w:r>
+      <w:r>
+        <w:rPr>
+          <w:rFonts w:ascii="標楷體" w:eastAsia="標楷體" w:hAnsi="標楷體" w:hint="eastAsia"/>
+          <w:sz w:val="28"/>
+          <w:szCs w:val="28"/>
+        </w:rPr>
+        <w:t>為何加入</w:t>
+      </w:r>
+      <w:bookmarkStart w:id="0" w:name="_Hlk42457760"/>
+      <w:r>
+        <w:rPr>
+          <w:rFonts w:ascii="標楷體" w:eastAsia="標楷體" w:hAnsi="標楷體" w:hint="eastAsia"/>
+          <w:sz w:val="28"/>
+          <w:szCs w:val="28"/>
+        </w:rPr>
+        <w:t>『</w:t>
+      </w:r>
+      <w:r>
+        <w:rPr>
+          <w:rFonts w:ascii="標楷體" w:eastAsia="標楷體" w:hAnsi="標楷體"/>
+          <w:sz w:val="28"/>
+          <w:szCs w:val="28"/>
+        </w:rPr>
+        <w:t>MicrosoftSSASBase_MDXQuery_Demonstration</w:t>
+      </w:r>
+      <w:r>
+        <w:rPr>
+          <w:rFonts w:ascii="標楷體" w:eastAsia="標楷體" w:hAnsi="標楷體" w:hint="eastAsia"/>
+          <w:sz w:val="28"/>
+          <w:szCs w:val="28"/>
+        </w:rPr>
+        <w:t>』分析模組展示</w:t>
+      </w:r>
+      <w:bookmarkEnd w:id="0"/>
+    </w:p>
     <w:p>
       <w:r>
         <w:rPr>
@@ -829,11 +889,9 @@
         </w:rPr>
         <w:t>「</w:t>
       </w:r>
-      <w:proofErr w:type="spellStart"/>
       <w:r>
         <w:t>Contoso_Retail</w:t>
       </w:r>
-      <w:proofErr w:type="spellEnd"/>
       <w:r>
         <w:rPr>
           <w:rFonts w:hint="eastAsia"/>
@@ -922,6 +980,7 @@
           <w:rFonts w:hint="eastAsia"/>
           <w:noProof/>
         </w:rPr>
+        <w:lastRenderedPageBreak/>
         <w:drawing>
           <wp:inline distT="0" distB="0" distL="0" distR="0" wp14:anchorId="2DDD6D6F" wp14:editId="0330FC42">
             <wp:extent cx="5265420" cy="2316480"/>
@@ -1052,7 +1111,6 @@
           <w:rFonts w:hint="eastAsia"/>
           <w:noProof/>
         </w:rPr>
-        <w:lastRenderedPageBreak/>
         <w:drawing>
           <wp:inline distT="0" distB="0" distL="0" distR="0" wp14:anchorId="4E412591" wp14:editId="1AD470EC">
             <wp:extent cx="5273040" cy="3939540"/>
@@ -1163,16 +1221,233 @@
       </w:r>
     </w:p>
     <w:p>
+      <w:r>
+        <w:rPr>
+          <w:rFonts w:hint="eastAsia"/>
+        </w:rPr>
+        <w:t>最後總而言之，根據『</w:t>
+      </w:r>
+      <w:r>
+        <w:t>Tutorial: Creating Drillthrough and Main Reports (Report Builder)</w:t>
+      </w:r>
+      <w:r>
+        <w:rPr>
+          <w:rFonts w:hint="eastAsia"/>
+        </w:rPr>
+        <w:t>』這一篇教學文章→會產生以下兩個層面的成品</w:t>
+      </w:r>
+      <w:r>
+        <w:rPr>
+          <w:rFonts w:hint="eastAsia"/>
+        </w:rPr>
+        <w:t>:</w:t>
+      </w:r>
+      <w:r>
+        <w:rPr>
+          <w:rFonts w:hint="eastAsia"/>
+        </w:rPr>
+        <w:t>第一層面的</w:t>
+      </w:r>
+      <w:r>
+        <w:rPr>
+          <w:rFonts w:hint="eastAsia"/>
+        </w:rPr>
+        <w:t>M</w:t>
+      </w:r>
+      <w:r>
+        <w:t xml:space="preserve">icrosoft SSRS Master/Detail </w:t>
+      </w:r>
+      <w:r>
+        <w:rPr>
+          <w:rFonts w:hint="eastAsia"/>
+        </w:rPr>
+        <w:t>成對實體檔案各一個</w:t>
+      </w:r>
+      <w:r>
+        <w:rPr>
+          <w:rFonts w:hint="eastAsia"/>
+        </w:rPr>
+        <w:t>(</w:t>
+      </w:r>
+      <w:r>
+        <w:rPr>
+          <w:rFonts w:hint="eastAsia"/>
+        </w:rPr>
+        <w:t>放在以下目錄</w:t>
+      </w:r>
+      <w:r>
+        <w:rPr>
+          <w:rFonts w:hint="eastAsia"/>
+        </w:rPr>
+        <w:lastRenderedPageBreak/>
+        <w:t>「</w:t>
+      </w:r>
+      <w:r>
+        <w:t>MicrosoftSSRS_RunablePortfolio</w:t>
+      </w:r>
+      <w:r>
+        <w:rPr>
+          <w:rFonts w:hint="eastAsia"/>
+        </w:rPr>
+        <w:t>」</w:t>
+      </w:r>
+      <w:r>
+        <w:rPr>
+          <w:rFonts w:hint="eastAsia"/>
+        </w:rPr>
+        <w:t>下</w:t>
+      </w:r>
+      <w:r>
+        <w:rPr>
+          <w:rFonts w:hint="eastAsia"/>
+        </w:rPr>
+        <w:t>)</w:t>
+      </w:r>
+      <w:r>
+        <w:t>/</w:t>
+      </w:r>
+      <w:r>
+        <w:rPr>
+          <w:rFonts w:hint="eastAsia"/>
+        </w:rPr>
+        <w:t>第二層面</w:t>
+      </w:r>
+      <w:r>
+        <w:rPr>
+          <w:rFonts w:hint="eastAsia"/>
+        </w:rPr>
+        <w:t>操作螢幕畫面截</w:t>
+      </w:r>
+      <w:r>
+        <w:rPr>
+          <w:rFonts w:hint="eastAsia"/>
+        </w:rPr>
+        <w:t>取</w:t>
+      </w:r>
+      <w:r>
+        <w:rPr>
+          <w:rFonts w:hint="eastAsia"/>
+        </w:rPr>
+        <w:t>圖</w:t>
+      </w:r>
+      <w:r>
+        <w:rPr>
+          <w:rFonts w:hint="eastAsia"/>
+        </w:rPr>
+        <w:t>(</w:t>
+      </w:r>
+      <w:r>
+        <w:rPr>
+          <w:rFonts w:hint="eastAsia"/>
+        </w:rPr>
+        <w:t>去表示出本作品是如何被製作出來的</w:t>
+      </w:r>
+      <w:r>
+        <w:rPr>
+          <w:rFonts w:hint="eastAsia"/>
+        </w:rPr>
+        <w:t>，就是儲放在以下目錄『</w:t>
+      </w:r>
+      <w:r>
+        <w:t>MicrosoftSSASBase_MDXQuery_Demonstration</w:t>
+      </w:r>
+      <w:r>
+        <w:rPr>
+          <w:rFonts w:hint="eastAsia"/>
+        </w:rPr>
+        <w:t>』</w:t>
+      </w:r>
+      <w:r>
+        <w:rPr>
+          <w:rFonts w:hint="eastAsia"/>
+        </w:rPr>
+        <w:t>!)</w:t>
+      </w:r>
+    </w:p>
+    <w:p/>
+    <w:p/>
+    <w:p>
       <w:pPr>
         <w:rPr>
-          <w:rFonts w:hint="eastAsia"/>
+          <w:rFonts w:ascii="標楷體" w:eastAsia="標楷體" w:hAnsi="標楷體" w:cstheme="majorBidi"/>
+          <w:b/>
+          <w:bCs/>
+          <w:kern w:val="52"/>
+          <w:sz w:val="28"/>
+          <w:szCs w:val="28"/>
         </w:rPr>
       </w:pPr>
       <w:r>
         <w:rPr>
-          <w:rFonts w:hint="eastAsia"/>
-        </w:rPr>
-        <w:t>最後總而言之，根據『</w:t>
+          <w:rFonts w:ascii="標楷體" w:eastAsia="標楷體" w:hAnsi="標楷體" w:cstheme="majorBidi" w:hint="eastAsia"/>
+          <w:b/>
+          <w:bCs/>
+          <w:kern w:val="52"/>
+          <w:sz w:val="28"/>
+          <w:szCs w:val="28"/>
+        </w:rPr>
+        <w:t>二、何謂『MicrosoftSSASBase_MDXQuery_Demonstration』分析模組展示的賣點所在</w:t>
+      </w:r>
+      <w:r>
+        <w:rPr>
+          <w:rFonts w:ascii="標楷體" w:eastAsia="標楷體" w:hAnsi="標楷體" w:cstheme="majorBidi" w:hint="eastAsia"/>
+          <w:b/>
+          <w:bCs/>
+          <w:kern w:val="52"/>
+          <w:sz w:val="28"/>
+          <w:szCs w:val="28"/>
+        </w:rPr>
+        <w:t>?</w:t>
+      </w:r>
+    </w:p>
+    <w:p>
+      <w:r>
+        <w:rPr>
+          <w:rFonts w:hint="eastAsia"/>
+        </w:rPr>
+        <w:t>這裡所提到的賣點</w:t>
+      </w:r>
+      <w:r>
+        <w:rPr>
+          <w:rFonts w:hint="eastAsia"/>
+        </w:rPr>
+        <w:t>，就是用一句話來總結</w:t>
+      </w:r>
+      <w:r>
+        <w:rPr>
+          <w:rFonts w:hint="eastAsia"/>
+        </w:rPr>
+        <w:t>:</w:t>
+      </w:r>
+      <w:r>
+        <w:rPr>
+          <w:rFonts w:hint="eastAsia"/>
+        </w:rPr>
+        <w:t>『</w:t>
+      </w:r>
+      <w:r>
+        <w:rPr>
+          <w:rFonts w:hint="eastAsia"/>
+        </w:rPr>
+        <w:t>處處留心皆學問</w:t>
+      </w:r>
+      <w:r>
+        <w:rPr>
+          <w:rFonts w:hint="eastAsia"/>
+        </w:rPr>
+        <w:t>』</w:t>
+      </w:r>
+      <w:r>
+        <w:rPr>
+          <w:rFonts w:hint="eastAsia"/>
+        </w:rPr>
+        <w:t>→要細細觀察研究以下文章</w:t>
+      </w:r>
+      <w:r>
+        <w:rPr>
+          <w:rFonts w:hint="eastAsia"/>
+        </w:rPr>
+        <w:t>『</w:t>
       </w:r>
       <w:r>
         <w:t>Tutorial: Creating Drillthrough and Main Reports (Report Builder)</w:t>
@@ -1181,7 +1456,216 @@
         <w:rPr>
           <w:rFonts w:hint="eastAsia"/>
         </w:rPr>
-        <w:t>』這一篇教學文章→會產生以下兩個層面的成品</w:t>
+        <w:t>』</w:t>
+      </w:r>
+      <w:r>
+        <w:rPr>
+          <w:rFonts w:hint="eastAsia"/>
+        </w:rPr>
+        <w:t>與實體檔案</w:t>
+      </w:r>
+      <w:r>
+        <w:rPr>
+          <w:rFonts w:hint="eastAsia"/>
+        </w:rPr>
+        <w:t>「</w:t>
+      </w:r>
+      <w:r>
+        <w:t>ContosoRetail.abf</w:t>
+      </w:r>
+      <w:r>
+        <w:rPr>
+          <w:rFonts w:hint="eastAsia"/>
+        </w:rPr>
+        <w:t>」</w:t>
+      </w:r>
+      <w:r>
+        <w:rPr>
+          <w:rFonts w:hint="eastAsia"/>
+        </w:rPr>
+        <w:t>各方面細節，憑藉以往累積實務經驗</w:t>
+      </w:r>
+      <w:r>
+        <w:rPr>
+          <w:rFonts w:hint="eastAsia"/>
+        </w:rPr>
+        <w:t>→</w:t>
+      </w:r>
+      <w:r>
+        <w:rPr>
+          <w:rFonts w:hint="eastAsia"/>
+        </w:rPr>
+        <w:t>仔細分析品味</w:t>
+      </w:r>
+      <w:r>
+        <w:rPr>
+          <w:rFonts w:hint="eastAsia"/>
+        </w:rPr>
+        <w:t>後</w:t>
+      </w:r>
+      <w:r>
+        <w:rPr>
+          <w:rFonts w:hint="eastAsia"/>
+        </w:rPr>
+        <w:t>，就可以產生一些令人眼睛</w:t>
+      </w:r>
+      <w:r>
+        <w:rPr>
+          <w:rFonts w:hint="eastAsia"/>
+        </w:rPr>
+        <w:t>一亮</w:t>
+      </w:r>
+      <w:r>
+        <w:rPr>
+          <w:rFonts w:hint="eastAsia"/>
+        </w:rPr>
+        <w:t>的</w:t>
+      </w:r>
+      <w:r>
+        <w:rPr>
+          <w:rFonts w:hint="eastAsia"/>
+        </w:rPr>
+        <w:t>實務作法典範→累積這些典範於本</w:t>
+      </w:r>
+      <w:r>
+        <w:rPr>
+          <w:rFonts w:hint="eastAsia"/>
+        </w:rPr>
+        <w:t xml:space="preserve">GitHub </w:t>
+      </w:r>
+      <w:r>
+        <w:t>repository</w:t>
+      </w:r>
+      <w:r>
+        <w:rPr>
+          <w:rFonts w:hint="eastAsia"/>
+        </w:rPr>
+        <w:t>，就有可能</w:t>
+      </w:r>
+      <w:r>
+        <w:rPr>
+          <w:rFonts w:hint="eastAsia"/>
+        </w:rPr>
+        <w:t>激發靈感去開發出新的功能模組</w:t>
+      </w:r>
+      <w:r>
+        <w:rPr>
+          <w:rFonts w:hint="eastAsia"/>
+        </w:rPr>
+        <w:t>(</w:t>
+      </w:r>
+      <w:r>
+        <w:rPr>
+          <w:rFonts w:hint="eastAsia"/>
+        </w:rPr>
+        <w:t>例如利用</w:t>
+      </w:r>
+      <w:r>
+        <w:rPr>
+          <w:rFonts w:hint="eastAsia"/>
+        </w:rPr>
+        <w:t>RPA</w:t>
+      </w:r>
+      <w:r>
+        <w:rPr>
+          <w:rFonts w:hint="eastAsia"/>
+        </w:rPr>
+        <w:t>「</w:t>
+      </w:r>
+      <w:r>
+        <w:t>Robotic Process Automation</w:t>
+      </w:r>
+      <w:r>
+        <w:rPr>
+          <w:rFonts w:hint="eastAsia"/>
+        </w:rPr>
+        <w:t>」</w:t>
+      </w:r>
+      <w:r>
+        <w:rPr>
+          <w:rFonts w:hint="eastAsia"/>
+        </w:rPr>
+        <w:t xml:space="preserve"> </w:t>
+      </w:r>
+      <w:r>
+        <w:rPr>
+          <w:rFonts w:hint="eastAsia"/>
+        </w:rPr>
+        <w:t>開發</w:t>
+      </w:r>
+      <w:r>
+        <w:rPr>
+          <w:rFonts w:hint="eastAsia"/>
+        </w:rPr>
+        <w:t>API</w:t>
+      </w:r>
+      <w:r>
+        <w:rPr>
+          <w:rFonts w:hint="eastAsia"/>
+        </w:rPr>
+        <w:t>讓這些典範自動化</w:t>
+      </w:r>
+      <w:r>
+        <w:rPr>
+          <w:rFonts w:hint="eastAsia"/>
+        </w:rPr>
+        <w:t>不再需要人工操作才能產生</w:t>
+      </w:r>
+      <w:r>
+        <w:rPr>
+          <w:rFonts w:hint="eastAsia"/>
+        </w:rPr>
+        <w:t>)</w:t>
+      </w:r>
+      <w:r>
+        <w:rPr>
+          <w:rFonts w:hint="eastAsia"/>
+        </w:rPr>
+        <w:t>，而不是只是臨摹而已</w:t>
+      </w:r>
+      <w:r>
+        <w:rPr>
+          <w:rFonts w:hint="eastAsia"/>
+        </w:rPr>
+        <w:t>!</w:t>
+      </w:r>
+    </w:p>
+    <w:p>
+      <w:r>
+        <w:rPr>
+          <w:rFonts w:hint="eastAsia"/>
+        </w:rPr>
+        <w:t>隨後</w:t>
+      </w:r>
+      <w:r>
+        <w:rPr>
+          <w:rFonts w:hint="eastAsia"/>
+        </w:rPr>
+        <w:t>則是</w:t>
+      </w:r>
+      <w:r>
+        <w:rPr>
+          <w:rFonts w:hint="eastAsia"/>
+        </w:rPr>
+        <w:t>討論</w:t>
+      </w:r>
+      <w:r>
+        <w:rPr>
+          <w:rFonts w:hint="eastAsia"/>
+        </w:rPr>
+        <w:t>兩個實例來</w:t>
+      </w:r>
+      <w:r>
+        <w:rPr>
+          <w:rFonts w:hint="eastAsia"/>
+        </w:rPr>
+        <w:t>梳理清楚</w:t>
+      </w:r>
+      <w:r>
+        <w:rPr>
+          <w:rFonts w:hint="eastAsia"/>
+        </w:rPr>
+        <w:t>以上的觀點</w:t>
       </w:r>
       <w:r>
         <w:rPr>
@@ -1189,38 +1673,620 @@
         </w:rPr>
         <w:t>:</w:t>
       </w:r>
-      <w:r>
-        <w:rPr>
-          <w:rFonts w:hint="eastAsia"/>
-        </w:rPr>
-        <w:t>第一層面的</w:t>
-      </w:r>
-      <w:r>
-        <w:rPr>
-          <w:rFonts w:hint="eastAsia"/>
-        </w:rPr>
-        <w:t>M</w:t>
-      </w:r>
-      <w:r>
-        <w:t xml:space="preserve">icrosoft SSRS Master/Detail </w:t>
-      </w:r>
-      <w:r>
-        <w:rPr>
-          <w:rFonts w:hint="eastAsia"/>
-        </w:rPr>
-        <w:t>成對實體檔案各一個</w:t>
-      </w:r>
-      <w:r>
-        <w:rPr>
-          <w:rFonts w:hint="eastAsia"/>
+    </w:p>
+    <w:p>
+      <w:r>
+        <w:rPr>
+          <w:rFonts w:hint="eastAsia"/>
+          <w:b/>
+          <w:bCs/>
+        </w:rPr>
+        <w:t>討論一、</w:t>
+      </w:r>
+      <w:r>
+        <w:rPr>
+          <w:rFonts w:hint="eastAsia"/>
+          <w:b/>
+          <w:bCs/>
+        </w:rPr>
+        <w:t>一般</w:t>
+      </w:r>
+      <w:r>
+        <w:rPr>
+          <w:rFonts w:hint="eastAsia"/>
+          <w:b/>
+          <w:bCs/>
+        </w:rPr>
+        <w:t>D</w:t>
+      </w:r>
+      <w:r>
+        <w:rPr>
+          <w:b/>
+          <w:bCs/>
+        </w:rPr>
+        <w:t>ashboard</w:t>
+      </w:r>
+      <w:r>
+        <w:rPr>
+          <w:rFonts w:hint="eastAsia"/>
+          <w:b/>
+          <w:bCs/>
+        </w:rPr>
+        <w:t>網頁常用</w:t>
+      </w:r>
+      <w:r>
+        <w:rPr>
+          <w:rFonts w:hint="eastAsia"/>
+          <w:b/>
+          <w:bCs/>
+        </w:rPr>
+        <w:t>業務成效匯</w:t>
+      </w:r>
+      <w:r>
+        <w:rPr>
+          <w:rFonts w:hint="eastAsia"/>
+          <w:b/>
+          <w:bCs/>
+        </w:rPr>
+        <w:t>總</w:t>
+      </w:r>
+      <w:r>
+        <w:rPr>
+          <w:rFonts w:hint="eastAsia"/>
+          <w:b/>
+          <w:bCs/>
+        </w:rPr>
+        <w:t>典範</w:t>
+      </w:r>
+      <w:r>
+        <w:rPr>
+          <w:rFonts w:hint="eastAsia"/>
+          <w:b/>
+          <w:bCs/>
         </w:rPr>
         <w:t>(</w:t>
       </w:r>
       <w:r>
         <w:rPr>
           <w:rFonts w:hint="eastAsia"/>
-        </w:rPr>
-        <w:t>放在以下目錄</w:t>
+          <w:b/>
+          <w:bCs/>
+        </w:rPr>
+        <w:t>如下</w:t>
+      </w:r>
+      <w:r>
+        <w:rPr>
+          <w:rFonts w:hint="eastAsia"/>
+          <w:b/>
+          <w:bCs/>
+        </w:rPr>
+        <w:t>列二</w:t>
+      </w:r>
+      <w:r>
+        <w:rPr>
+          <w:rFonts w:hint="eastAsia"/>
+          <w:b/>
+          <w:bCs/>
+        </w:rPr>
+        <w:t>圖所示</w:t>
+      </w:r>
+      <w:r>
+        <w:rPr>
+          <w:rFonts w:hint="eastAsia"/>
+          <w:b/>
+          <w:bCs/>
+        </w:rPr>
+        <w:t>)</w:t>
+      </w:r>
+      <w:r>
+        <w:rPr>
+          <w:rFonts w:hint="eastAsia"/>
+        </w:rPr>
+        <w:t>:</w:t>
+      </w:r>
+    </w:p>
+    <w:p>
+      <w:r>
+        <w:rPr>
+          <w:rFonts w:hint="eastAsia"/>
+        </w:rPr>
+        <w:t>圖</w:t>
+      </w:r>
+      <w:r>
+        <w:rPr>
+          <w:rFonts w:hint="eastAsia"/>
+        </w:rPr>
+        <w:t>1:</w:t>
+      </w:r>
+    </w:p>
+    <w:p>
+      <w:r>
+        <w:rPr>
+          <w:noProof/>
+        </w:rPr>
+        <w:drawing>
+          <wp:inline distT="0" distB="0" distL="0" distR="0" wp14:anchorId="40812177" wp14:editId="71BCC018">
+            <wp:extent cx="5265420" cy="3322320"/>
+            <wp:effectExtent l="0" t="0" r="0" b="0"/>
+            <wp:docPr id="5" name="圖片 5"/>
+            <wp:cNvGraphicFramePr>
+              <a:graphicFrameLocks xmlns:a="http://schemas.openxmlformats.org/drawingml/2006/main" noChangeAspect="1"/>
+            </wp:cNvGraphicFramePr>
+            <a:graphic xmlns:a="http://schemas.openxmlformats.org/drawingml/2006/main">
+              <a:graphicData uri="http://schemas.openxmlformats.org/drawingml/2006/picture">
+                <pic:pic xmlns:pic="http://schemas.openxmlformats.org/drawingml/2006/picture">
+                  <pic:nvPicPr>
+                    <pic:cNvPr id="0" name="Picture 3"/>
+                    <pic:cNvPicPr>
+                      <a:picLocks noChangeAspect="1" noChangeArrowheads="1"/>
+                    </pic:cNvPicPr>
+                  </pic:nvPicPr>
+                  <pic:blipFill>
+                    <a:blip r:embed="rId9" cstate="print">
+                      <a:extLst>
+                        <a:ext uri="{28A0092B-C50C-407E-A947-70E740481C1C}">
+                          <a14:useLocalDpi xmlns:a14="http://schemas.microsoft.com/office/drawing/2010/main" val="0"/>
+                        </a:ext>
+                      </a:extLst>
+                    </a:blip>
+                    <a:srcRect/>
+                    <a:stretch>
+                      <a:fillRect/>
+                    </a:stretch>
+                  </pic:blipFill>
+                  <pic:spPr bwMode="auto">
+                    <a:xfrm>
+                      <a:off x="0" y="0"/>
+                      <a:ext cx="5265420" cy="3322320"/>
+                    </a:xfrm>
+                    <a:prstGeom prst="rect">
+                      <a:avLst/>
+                    </a:prstGeom>
+                    <a:noFill/>
+                    <a:ln>
+                      <a:noFill/>
+                    </a:ln>
+                  </pic:spPr>
+                </pic:pic>
+              </a:graphicData>
+            </a:graphic>
+          </wp:inline>
+        </w:drawing>
+      </w:r>
+    </w:p>
+    <w:p>
+      <w:r>
+        <w:rPr>
+          <w:rFonts w:hint="eastAsia"/>
+        </w:rPr>
+        <w:t>圖</w:t>
+      </w:r>
+      <w:r>
+        <w:rPr>
+          <w:rFonts w:hint="eastAsia"/>
+        </w:rPr>
+        <w:t>2:</w:t>
+      </w:r>
+    </w:p>
+    <w:p>
+      <w:r>
+        <w:rPr>
+          <w:rFonts w:hint="eastAsia"/>
+          <w:noProof/>
+        </w:rPr>
+        <w:lastRenderedPageBreak/>
+        <w:drawing>
+          <wp:inline distT="0" distB="0" distL="0" distR="0" wp14:anchorId="14F3BB28" wp14:editId="68B54C6B">
+            <wp:extent cx="5265420" cy="2788920"/>
+            <wp:effectExtent l="0" t="0" r="0" b="0"/>
+            <wp:docPr id="6" name="圖片 6"/>
+            <wp:cNvGraphicFramePr>
+              <a:graphicFrameLocks xmlns:a="http://schemas.openxmlformats.org/drawingml/2006/main" noChangeAspect="1"/>
+            </wp:cNvGraphicFramePr>
+            <a:graphic xmlns:a="http://schemas.openxmlformats.org/drawingml/2006/main">
+              <a:graphicData uri="http://schemas.openxmlformats.org/drawingml/2006/picture">
+                <pic:pic xmlns:pic="http://schemas.openxmlformats.org/drawingml/2006/picture">
+                  <pic:nvPicPr>
+                    <pic:cNvPr id="0" name="Picture 4"/>
+                    <pic:cNvPicPr>
+                      <a:picLocks noChangeAspect="1" noChangeArrowheads="1"/>
+                    </pic:cNvPicPr>
+                  </pic:nvPicPr>
+                  <pic:blipFill>
+                    <a:blip r:embed="rId10" cstate="print">
+                      <a:extLst>
+                        <a:ext uri="{28A0092B-C50C-407E-A947-70E740481C1C}">
+                          <a14:useLocalDpi xmlns:a14="http://schemas.microsoft.com/office/drawing/2010/main" val="0"/>
+                        </a:ext>
+                      </a:extLst>
+                    </a:blip>
+                    <a:srcRect/>
+                    <a:stretch>
+                      <a:fillRect/>
+                    </a:stretch>
+                  </pic:blipFill>
+                  <pic:spPr bwMode="auto">
+                    <a:xfrm>
+                      <a:off x="0" y="0"/>
+                      <a:ext cx="5265420" cy="2788920"/>
+                    </a:xfrm>
+                    <a:prstGeom prst="rect">
+                      <a:avLst/>
+                    </a:prstGeom>
+                    <a:noFill/>
+                    <a:ln>
+                      <a:noFill/>
+                    </a:ln>
+                  </pic:spPr>
+                </pic:pic>
+              </a:graphicData>
+            </a:graphic>
+          </wp:inline>
+        </w:drawing>
+      </w:r>
+    </w:p>
+    <w:p>
+      <w:r>
+        <w:rPr>
+          <w:rFonts w:hint="eastAsia"/>
+        </w:rPr>
+        <w:t>以上圖</w:t>
+      </w:r>
+      <w:r>
+        <w:rPr>
+          <w:rFonts w:hint="eastAsia"/>
+        </w:rPr>
+        <w:t>1</w:t>
+      </w:r>
+      <w:r>
+        <w:rPr>
+          <w:rFonts w:hint="eastAsia"/>
+        </w:rPr>
+        <w:t>部分</w:t>
+      </w:r>
+      <w:r>
+        <w:rPr>
+          <w:rFonts w:hint="eastAsia"/>
+        </w:rPr>
+        <w:t>，不是一個噱頭</w:t>
+      </w:r>
+      <w:r>
+        <w:rPr>
+          <w:rFonts w:hint="eastAsia"/>
+        </w:rPr>
+        <w:t>，故意將數字表格轉化成圖案而</w:t>
+      </w:r>
+      <w:r>
+        <w:rPr>
+          <w:rFonts w:hint="eastAsia"/>
+        </w:rPr>
+        <w:t>已</w:t>
+      </w:r>
+      <w:r>
+        <w:rPr>
+          <w:rFonts w:hint="eastAsia"/>
+        </w:rPr>
+        <w:t>→</w:t>
+      </w:r>
+      <w:r>
+        <w:rPr>
+          <w:rFonts w:hint="eastAsia"/>
+        </w:rPr>
+        <w:t>這其中蘊含了專案管理</w:t>
+      </w:r>
+      <w:r>
+        <w:rPr>
+          <w:rFonts w:hint="eastAsia"/>
+        </w:rPr>
+        <w:t>(</w:t>
+      </w:r>
+      <w:r>
+        <w:rPr>
+          <w:rFonts w:hint="eastAsia"/>
+        </w:rPr>
+        <w:t>PMP)</w:t>
+      </w:r>
+      <w:r>
+        <w:rPr>
+          <w:rFonts w:hint="eastAsia"/>
+        </w:rPr>
+        <w:t>領域</w:t>
+      </w:r>
+      <w:r>
+        <w:rPr>
+          <w:rFonts w:hint="eastAsia"/>
+        </w:rPr>
+        <w:t>相當著名管理理論「</w:t>
+      </w:r>
+      <w:r>
+        <w:rPr>
+          <w:rFonts w:hint="eastAsia"/>
+        </w:rPr>
+        <w:t>紅綠</w:t>
+      </w:r>
+      <w:r>
+        <w:rPr>
+          <w:rFonts w:hint="eastAsia"/>
+        </w:rPr>
+        <w:t>燈管理」</w:t>
+      </w:r>
+      <w:r>
+        <w:rPr>
+          <w:rFonts w:hint="eastAsia"/>
+        </w:rPr>
+        <w:t>→也就是說其實圖</w:t>
+      </w:r>
+      <w:r>
+        <w:rPr>
+          <w:rFonts w:hint="eastAsia"/>
+        </w:rPr>
+        <w:t>1</w:t>
+      </w:r>
+      <w:r>
+        <w:rPr>
+          <w:rFonts w:hint="eastAsia"/>
+        </w:rPr>
+        <w:t>所顯示那些箭頭，就管理領域</w:t>
+      </w:r>
+      <w:r>
+        <w:rPr>
+          <w:rFonts w:hint="eastAsia"/>
+        </w:rPr>
+        <w:t>來講</w:t>
+      </w:r>
+      <w:r>
+        <w:rPr>
+          <w:rFonts w:hint="eastAsia"/>
+        </w:rPr>
+        <w:t>:</w:t>
+      </w:r>
+      <w:r>
+        <w:rPr>
+          <w:rFonts w:hint="eastAsia"/>
+        </w:rPr>
+        <w:t>就是一種比較結果→表達出</w:t>
+      </w:r>
+      <w:r>
+        <w:rPr>
+          <w:rFonts w:hint="eastAsia"/>
+        </w:rPr>
+        <w:t>如果拿去年的業績當作基準的話，而拿去針對</w:t>
+      </w:r>
+      <w:r>
+        <w:rPr>
+          <w:rFonts w:hint="eastAsia"/>
+        </w:rPr>
+        <w:t>今年業績去比較分析，其結果就是以下三者</w:t>
+      </w:r>
+      <w:r>
+        <w:rPr>
+          <w:rFonts w:hint="eastAsia"/>
+        </w:rPr>
+        <w:t>其中</w:t>
+      </w:r>
+      <w:r>
+        <w:rPr>
+          <w:rFonts w:hint="eastAsia"/>
+        </w:rPr>
+        <w:t>之一</w:t>
+      </w:r>
+      <w:r>
+        <w:rPr>
+          <w:rFonts w:hint="eastAsia"/>
+        </w:rPr>
+        <w:t>(</w:t>
+      </w:r>
+      <w:r>
+        <w:rPr>
+          <w:rFonts w:hint="eastAsia"/>
+        </w:rPr>
+        <w:t>上升</w:t>
+      </w:r>
+      <w:r>
+        <w:rPr>
+          <w:rFonts w:hint="eastAsia"/>
+        </w:rPr>
+        <w:t>/</w:t>
+      </w:r>
+      <w:r>
+        <w:rPr>
+          <w:rFonts w:hint="eastAsia"/>
+        </w:rPr>
+        <w:t>下降</w:t>
+      </w:r>
+      <w:r>
+        <w:rPr>
+          <w:rFonts w:hint="eastAsia"/>
+        </w:rPr>
+        <w:t>/</w:t>
+      </w:r>
+      <w:r>
+        <w:rPr>
+          <w:rFonts w:hint="eastAsia"/>
+        </w:rPr>
+        <w:t>持平</w:t>
+      </w:r>
+      <w:r>
+        <w:rPr>
+          <w:rFonts w:hint="eastAsia"/>
+        </w:rPr>
+        <w:t>)</w:t>
+      </w:r>
+      <w:r>
+        <w:rPr>
+          <w:rFonts w:hint="eastAsia"/>
+        </w:rPr>
+        <w:t>→</w:t>
+      </w:r>
+      <w:r>
+        <w:rPr>
+          <w:rFonts w:hint="eastAsia"/>
+        </w:rPr>
+        <w:t>會使用</w:t>
+      </w:r>
+      <w:r>
+        <w:rPr>
+          <w:rFonts w:hint="eastAsia"/>
+        </w:rPr>
+        <w:t>D</w:t>
+      </w:r>
+      <w:r>
+        <w:t>ashboard</w:t>
+      </w:r>
+      <w:r>
+        <w:rPr>
+          <w:rFonts w:hint="eastAsia"/>
+        </w:rPr>
+        <w:t>網頁的公司行號，通常是規模中大型以上的企業集團</w:t>
+      </w:r>
+      <w:r>
+        <w:rPr>
+          <w:rFonts w:hint="eastAsia"/>
+        </w:rPr>
+        <w:t>→一旦整個集團需要業績檢討會議時，只要開啟採用圖一與圖二構成的</w:t>
+      </w:r>
+      <w:r>
+        <w:rPr>
+          <w:rFonts w:hint="eastAsia"/>
+        </w:rPr>
+        <w:t>D</w:t>
+      </w:r>
+      <w:r>
+        <w:t>ashboard</w:t>
+      </w:r>
+      <w:r>
+        <w:rPr>
+          <w:rFonts w:hint="eastAsia"/>
+        </w:rPr>
+        <w:t>，整個集團所有部門單位的績效表現就一目了然→想要公開表揚業績突出的明星單位，只要滑鼠點</w:t>
+      </w:r>
+      <w:r>
+        <w:rPr>
+          <w:rFonts w:hint="eastAsia"/>
+        </w:rPr>
+        <w:t>擊</w:t>
+      </w:r>
+      <w:r>
+        <w:rPr>
+          <w:rFonts w:hint="eastAsia"/>
+        </w:rPr>
+        <w:t>圖</w:t>
+      </w:r>
+      <w:r>
+        <w:rPr>
+          <w:rFonts w:hint="eastAsia"/>
+        </w:rPr>
+        <w:t>1</w:t>
+      </w:r>
+      <w:r>
+        <w:rPr>
+          <w:rFonts w:hint="eastAsia"/>
+        </w:rPr>
+        <w:t>有上升箭頭的部門即可→想要公開檢討業績低下的問題單位，還是一樣用滑鼠點</w:t>
+      </w:r>
+      <w:r>
+        <w:rPr>
+          <w:rFonts w:hint="eastAsia"/>
+        </w:rPr>
+        <w:t>擊</w:t>
+      </w:r>
+      <w:r>
+        <w:rPr>
+          <w:rFonts w:hint="eastAsia"/>
+        </w:rPr>
+        <w:t>圖</w:t>
+      </w:r>
+      <w:r>
+        <w:rPr>
+          <w:rFonts w:hint="eastAsia"/>
+        </w:rPr>
+        <w:t>1</w:t>
+      </w:r>
+      <w:r>
+        <w:rPr>
+          <w:rFonts w:hint="eastAsia"/>
+        </w:rPr>
+        <w:t>有下降箭頭的部門即可</w:t>
+      </w:r>
+      <w:r>
+        <w:rPr>
+          <w:rFonts w:hint="eastAsia"/>
+        </w:rPr>
+        <w:t>!</w:t>
+      </w:r>
+    </w:p>
+    <w:p>
+      <w:pPr>
+        <w:rPr>
+          <w:b/>
+          <w:bCs/>
+        </w:rPr>
+      </w:pPr>
+      <w:r>
+        <w:rPr>
+          <w:rFonts w:hint="eastAsia"/>
+          <w:b/>
+          <w:bCs/>
+        </w:rPr>
+        <w:t>討論</w:t>
+      </w:r>
+      <w:r>
+        <w:rPr>
+          <w:rFonts w:hint="eastAsia"/>
+          <w:b/>
+          <w:bCs/>
+        </w:rPr>
+        <w:t>2</w:t>
+      </w:r>
+      <w:r>
+        <w:rPr>
+          <w:b/>
+          <w:bCs/>
+        </w:rPr>
+        <w:t>:</w:t>
+      </w:r>
+      <w:r>
+        <w:rPr>
+          <w:rFonts w:hint="eastAsia"/>
+          <w:b/>
+          <w:bCs/>
+        </w:rPr>
+        <w:t>何謂</w:t>
+      </w:r>
+      <w:r>
+        <w:rPr>
+          <w:rFonts w:hint="eastAsia"/>
+          <w:b/>
+          <w:bCs/>
+        </w:rPr>
+        <w:t>D</w:t>
+      </w:r>
+      <w:r>
+        <w:rPr>
+          <w:b/>
+          <w:bCs/>
+        </w:rPr>
+        <w:t>rill-Down?</w:t>
+      </w:r>
+    </w:p>
+    <w:p>
+      <w:r>
+        <w:rPr>
+          <w:rFonts w:hint="eastAsia"/>
+        </w:rPr>
+        <w:t>在這篇文章最後一段的篇幅中，就解釋清楚在先前一直出現</w:t>
+      </w:r>
+      <w:r>
+        <w:rPr>
+          <w:rFonts w:hint="eastAsia"/>
+        </w:rPr>
+        <w:t>於本篇文章的</w:t>
+      </w:r>
+      <w:r>
+        <w:rPr>
+          <w:rFonts w:hint="eastAsia"/>
+        </w:rPr>
+        <w:t>一個英文單詞</w:t>
       </w:r>
       <w:r>
         <w:rPr>
@@ -1229,7 +2295,45 @@
         <w:t>「</w:t>
       </w:r>
       <w:r>
-        <w:t>MicrosoftSSRS_RunablePortfolio</w:t>
+        <w:rPr>
+          <w:rFonts w:hint="eastAsia"/>
+        </w:rPr>
+        <w:t>D</w:t>
+      </w:r>
+      <w:r>
+        <w:t>rill-Down</w:t>
+      </w:r>
+      <w:r>
+        <w:rPr>
+          <w:rFonts w:hint="eastAsia"/>
+        </w:rPr>
+        <w:t>」，</w:t>
+      </w:r>
+      <w:r>
+        <w:rPr>
+          <w:rFonts w:hint="eastAsia"/>
+        </w:rPr>
+        <w:t>來當作這一篇文章的結尾</w:t>
+      </w:r>
+      <w:r>
+        <w:rPr>
+          <w:rFonts w:hint="eastAsia"/>
+        </w:rPr>
+        <w:t>:</w:t>
+      </w:r>
+    </w:p>
+    <w:p>
+      <w:r>
+        <w:rPr>
+          <w:rFonts w:hint="eastAsia"/>
+        </w:rPr>
+        <w:t>英文單詞「</w:t>
+      </w:r>
+      <w:r>
+        <w:rPr>
+          <w:rFonts w:hint="eastAsia"/>
+        </w:rPr>
+        <w:t>Drill-Down</w:t>
       </w:r>
       <w:r>
         <w:rPr>
@@ -1241,7 +2345,40 @@
         <w:rPr>
           <w:rFonts w:hint="eastAsia"/>
         </w:rPr>
-        <w:t>下</w:t>
+        <w:t>是出自資料庫設計領域的專有名詞</w:t>
+      </w:r>
+      <w:r>
+        <w:rPr>
+          <w:rFonts w:hint="eastAsia"/>
+        </w:rPr>
+        <w:t>，用</w:t>
+      </w:r>
+      <w:r>
+        <w:rPr>
+          <w:rFonts w:hint="eastAsia"/>
+        </w:rPr>
+        <w:t>IT</w:t>
+      </w:r>
+      <w:r>
+        <w:rPr>
+          <w:rFonts w:hint="eastAsia"/>
+        </w:rPr>
+        <w:t>開發工程師的話解釋，就是</w:t>
+      </w:r>
+      <w:r>
+        <w:rPr>
+          <w:rFonts w:hint="eastAsia"/>
+        </w:rPr>
+        <w:t>OLAP(</w:t>
+      </w:r>
+      <w:r>
+        <w:t>Online Analytical Processing</w:t>
+      </w:r>
+      <w:r>
+        <w:rPr>
+          <w:rFonts w:hint="eastAsia"/>
+        </w:rPr>
+        <w:t>上線系統即時分析處理</w:t>
       </w:r>
       <w:r>
         <w:rPr>
@@ -1250,19 +2387,34 @@
         <w:t>)</w:t>
       </w:r>
       <w:r>
-        <w:t>/</w:t>
-      </w:r>
-      <w:r>
-        <w:rPr>
-          <w:rFonts w:hint="eastAsia"/>
-        </w:rPr>
-        <w:t>第二層面</w:t>
-      </w:r>
-      <w:r>
-        <w:rPr>
-          <w:rFonts w:hint="eastAsia"/>
-        </w:rPr>
-        <w:t>操作螢幕畫面截圖</w:t>
+        <w:rPr>
+          <w:rFonts w:hint="eastAsia"/>
+        </w:rPr>
+        <w:t>的資料</w:t>
+      </w:r>
+      <w:r>
+        <w:rPr>
+          <w:rFonts w:hint="eastAsia"/>
+        </w:rPr>
+        <w:t>分析</w:t>
+      </w:r>
+      <w:r>
+        <w:rPr>
+          <w:rFonts w:hint="eastAsia"/>
+        </w:rPr>
+        <w:t>方式</w:t>
+      </w:r>
+      <w:r>
+        <w:rPr>
+          <w:rFonts w:hint="eastAsia"/>
+        </w:rPr>
+        <w:t>論；</w:t>
+      </w:r>
+      <w:r>
+        <w:rPr>
+          <w:rFonts w:hint="eastAsia"/>
+        </w:rPr>
+        <w:t>用教課書插圖</w:t>
       </w:r>
       <w:r>
         <w:rPr>
@@ -1274,28 +2426,422 @@
         <w:rPr>
           <w:rFonts w:hint="eastAsia"/>
         </w:rPr>
-        <w:t>去表示出本作品是如何被製作出來的</w:t>
-      </w:r>
-      <w:r>
-        <w:rPr>
-          <w:rFonts w:hint="eastAsia"/>
-        </w:rPr>
-        <w:t>，就是儲放在以下目錄『</w:t>
-      </w:r>
-      <w:r>
-        <w:t>MicrosoftSSASBase_MDXQuery_Demonstration</w:t>
-      </w:r>
-      <w:r>
-        <w:rPr>
-          <w:rFonts w:hint="eastAsia"/>
-        </w:rPr>
-        <w:t>』</w:t>
-      </w:r>
-      <w:r>
-        <w:rPr>
-          <w:rFonts w:hint="eastAsia"/>
-        </w:rPr>
-        <w:t>!)</w:t>
+        <w:t>出處</w:t>
+      </w:r>
+      <w:r>
+        <w:rPr>
+          <w:rFonts w:hint="eastAsia"/>
+        </w:rPr>
+        <w:t>:</w:t>
+      </w:r>
+      <w:r>
+        <w:t xml:space="preserve"> </w:t>
+      </w:r>
+      <w:r>
+        <w:t>https://ithelp.ithome.com.tw/m/articles/10219492</w:t>
+      </w:r>
+      <w:r>
+        <w:rPr>
+          <w:rFonts w:hint="eastAsia"/>
+        </w:rPr>
+        <w:t>)</w:t>
+      </w:r>
+      <w:r>
+        <w:rPr>
+          <w:rFonts w:hint="eastAsia"/>
+        </w:rPr>
+        <w:t>來講</w:t>
+      </w:r>
+      <w:r>
+        <w:rPr>
+          <w:rFonts w:hint="eastAsia"/>
+        </w:rPr>
+        <w:t>，就是如下圖所示</w:t>
+      </w:r>
+      <w:r>
+        <w:rPr>
+          <w:rFonts w:hint="eastAsia"/>
+        </w:rPr>
+        <w:t>:</w:t>
+      </w:r>
+    </w:p>
+    <w:p>
+      <w:r>
+        <w:rPr>
+          <w:noProof/>
+        </w:rPr>
+        <w:lastRenderedPageBreak/>
+        <w:drawing>
+          <wp:inline distT="0" distB="0" distL="0" distR="0" wp14:anchorId="1DD35479" wp14:editId="6AC36D3D">
+            <wp:extent cx="5273040" cy="2948940"/>
+            <wp:effectExtent l="0" t="0" r="3810" b="3810"/>
+            <wp:docPr id="3" name="圖片 3"/>
+            <wp:cNvGraphicFramePr>
+              <a:graphicFrameLocks xmlns:a="http://schemas.openxmlformats.org/drawingml/2006/main" noChangeAspect="1"/>
+            </wp:cNvGraphicFramePr>
+            <a:graphic xmlns:a="http://schemas.openxmlformats.org/drawingml/2006/main">
+              <a:graphicData uri="http://schemas.openxmlformats.org/drawingml/2006/picture">
+                <pic:pic xmlns:pic="http://schemas.openxmlformats.org/drawingml/2006/picture">
+                  <pic:nvPicPr>
+                    <pic:cNvPr id="0" name="Picture 1"/>
+                    <pic:cNvPicPr>
+                      <a:picLocks noChangeAspect="1" noChangeArrowheads="1"/>
+                    </pic:cNvPicPr>
+                  </pic:nvPicPr>
+                  <pic:blipFill>
+                    <a:blip r:embed="rId11">
+                      <a:extLst>
+                        <a:ext uri="{28A0092B-C50C-407E-A947-70E740481C1C}">
+                          <a14:useLocalDpi xmlns:a14="http://schemas.microsoft.com/office/drawing/2010/main" val="0"/>
+                        </a:ext>
+                      </a:extLst>
+                    </a:blip>
+                    <a:srcRect/>
+                    <a:stretch>
+                      <a:fillRect/>
+                    </a:stretch>
+                  </pic:blipFill>
+                  <pic:spPr bwMode="auto">
+                    <a:xfrm>
+                      <a:off x="0" y="0"/>
+                      <a:ext cx="5273040" cy="2948940"/>
+                    </a:xfrm>
+                    <a:prstGeom prst="rect">
+                      <a:avLst/>
+                    </a:prstGeom>
+                    <a:noFill/>
+                    <a:ln>
+                      <a:noFill/>
+                    </a:ln>
+                  </pic:spPr>
+                </pic:pic>
+              </a:graphicData>
+            </a:graphic>
+          </wp:inline>
+        </w:drawing>
+      </w:r>
+    </w:p>
+    <w:p>
+      <w:r>
+        <w:rPr>
+          <w:rFonts w:hint="eastAsia"/>
+        </w:rPr>
+        <w:t>因此繼續從教課書圖片</w:t>
+      </w:r>
+      <w:r>
+        <w:rPr>
+          <w:rFonts w:hint="eastAsia"/>
+        </w:rPr>
+        <w:t>(</w:t>
+      </w:r>
+      <w:r>
+        <w:rPr>
+          <w:rFonts w:hint="eastAsia"/>
+        </w:rPr>
+        <w:t>圖片出處</w:t>
+      </w:r>
+      <w:r>
+        <w:rPr>
+          <w:rFonts w:hint="eastAsia"/>
+        </w:rPr>
+        <w:t>:</w:t>
+      </w:r>
+      <w:r>
+        <w:t xml:space="preserve"> </w:t>
+      </w:r>
+      <w:r>
+        <w:t>https://www.guru99.com/online-analytical-processing.html</w:t>
+      </w:r>
+      <w:r>
+        <w:rPr>
+          <w:rFonts w:hint="eastAsia"/>
+        </w:rPr>
+        <w:t>)</w:t>
+      </w:r>
+      <w:r>
+        <w:rPr>
+          <w:rFonts w:hint="eastAsia"/>
+        </w:rPr>
+        <w:t>來分析，</w:t>
+      </w:r>
+      <w:bookmarkStart w:id="1" w:name="_Hlk42533598"/>
+      <w:r>
+        <w:rPr>
+          <w:rFonts w:hint="eastAsia"/>
+        </w:rPr>
+        <w:t>英文單詞「</w:t>
+      </w:r>
+      <w:r>
+        <w:rPr>
+          <w:rFonts w:hint="eastAsia"/>
+        </w:rPr>
+        <w:t>Drill-Down</w:t>
+      </w:r>
+      <w:r>
+        <w:rPr>
+          <w:rFonts w:hint="eastAsia"/>
+        </w:rPr>
+        <w:t>」</w:t>
+      </w:r>
+      <w:r>
+        <w:rPr>
+          <w:rFonts w:hint="eastAsia"/>
+        </w:rPr>
+        <w:t>的含意就是如下圖</w:t>
+      </w:r>
+      <w:bookmarkEnd w:id="1"/>
+      <w:r>
+        <w:rPr>
+          <w:rFonts w:hint="eastAsia"/>
+        </w:rPr>
+        <w:t>所示</w:t>
+      </w:r>
+      <w:r>
+        <w:rPr>
+          <w:rFonts w:hint="eastAsia"/>
+        </w:rPr>
+        <w:t>:</w:t>
+      </w:r>
+    </w:p>
+    <w:p>
+      <w:r>
+        <w:rPr>
+          <w:rFonts w:hint="eastAsia"/>
+          <w:noProof/>
+        </w:rPr>
+        <w:drawing>
+          <wp:inline distT="0" distB="0" distL="0" distR="0" wp14:anchorId="22C4A6C2" wp14:editId="3E261105">
+            <wp:extent cx="5273040" cy="4137660"/>
+            <wp:effectExtent l="0" t="0" r="3810" b="0"/>
+            <wp:docPr id="4" name="圖片 4"/>
+            <wp:cNvGraphicFramePr>
+              <a:graphicFrameLocks xmlns:a="http://schemas.openxmlformats.org/drawingml/2006/main" noChangeAspect="1"/>
+            </wp:cNvGraphicFramePr>
+            <a:graphic xmlns:a="http://schemas.openxmlformats.org/drawingml/2006/main">
+              <a:graphicData uri="http://schemas.openxmlformats.org/drawingml/2006/picture">
+                <pic:pic xmlns:pic="http://schemas.openxmlformats.org/drawingml/2006/picture">
+                  <pic:nvPicPr>
+                    <pic:cNvPr id="0" name="Picture 2"/>
+                    <pic:cNvPicPr>
+                      <a:picLocks noChangeAspect="1" noChangeArrowheads="1"/>
+                    </pic:cNvPicPr>
+                  </pic:nvPicPr>
+                  <pic:blipFill>
+                    <a:blip r:embed="rId12">
+                      <a:extLst>
+                        <a:ext uri="{28A0092B-C50C-407E-A947-70E740481C1C}">
+                          <a14:useLocalDpi xmlns:a14="http://schemas.microsoft.com/office/drawing/2010/main" val="0"/>
+                        </a:ext>
+                      </a:extLst>
+                    </a:blip>
+                    <a:srcRect/>
+                    <a:stretch>
+                      <a:fillRect/>
+                    </a:stretch>
+                  </pic:blipFill>
+                  <pic:spPr bwMode="auto">
+                    <a:xfrm>
+                      <a:off x="0" y="0"/>
+                      <a:ext cx="5273040" cy="4137660"/>
+                    </a:xfrm>
+                    <a:prstGeom prst="rect">
+                      <a:avLst/>
+                    </a:prstGeom>
+                    <a:noFill/>
+                    <a:ln>
+                      <a:noFill/>
+                    </a:ln>
+                  </pic:spPr>
+                </pic:pic>
+              </a:graphicData>
+            </a:graphic>
+          </wp:inline>
+        </w:drawing>
+      </w:r>
+    </w:p>
+    <w:p>
+      <w:r>
+        <w:rPr>
+          <w:rFonts w:hint="eastAsia"/>
+        </w:rPr>
+        <w:t>最後總結前面教課書領域，對</w:t>
+      </w:r>
+      <w:r>
+        <w:rPr>
+          <w:rFonts w:hint="eastAsia"/>
+        </w:rPr>
+        <w:t>英文單詞「</w:t>
+      </w:r>
+      <w:r>
+        <w:rPr>
+          <w:rFonts w:hint="eastAsia"/>
+        </w:rPr>
+        <w:t>Drill-Down</w:t>
+      </w:r>
+      <w:r>
+        <w:rPr>
+          <w:rFonts w:hint="eastAsia"/>
+        </w:rPr>
+        <w:t>」的含意就是如下圖</w:t>
+      </w:r>
+      <w:r>
+        <w:rPr>
+          <w:rFonts w:hint="eastAsia"/>
+        </w:rPr>
+        <w:t>(</w:t>
+      </w:r>
+      <w:r>
+        <w:rPr>
+          <w:rFonts w:hint="eastAsia"/>
+        </w:rPr>
+        <w:t>圖片出處</w:t>
+      </w:r>
+      <w:r>
+        <w:rPr>
+          <w:rFonts w:hint="eastAsia"/>
+        </w:rPr>
+        <w:t>:</w:t>
+      </w:r>
+      <w:r>
+        <w:t xml:space="preserve"> </w:t>
+      </w:r>
+      <w:r>
+        <w:t>https://kknews.cc/news/5exgjy2.html</w:t>
+      </w:r>
+      <w:r>
+        <w:rPr>
+          <w:rFonts w:hint="eastAsia"/>
+        </w:rPr>
+        <w:t>)</w:t>
+      </w:r>
+      <w:r>
+        <w:rPr>
+          <w:rFonts w:hint="eastAsia"/>
+        </w:rPr>
+        <w:t>所示</w:t>
+      </w:r>
+      <w:r>
+        <w:rPr>
+          <w:rFonts w:hint="eastAsia"/>
+        </w:rPr>
+        <w:t>:</w:t>
+      </w:r>
+    </w:p>
+    <w:p>
+      <w:r>
+        <w:rPr>
+          <w:noProof/>
+        </w:rPr>
+        <w:lastRenderedPageBreak/>
+        <w:drawing>
+          <wp:inline distT="0" distB="0" distL="0" distR="0" wp14:anchorId="1FEC6F87" wp14:editId="7CD727EF">
+            <wp:extent cx="5265420" cy="2293620"/>
+            <wp:effectExtent l="0" t="0" r="0" b="0"/>
+            <wp:docPr id="8" name="圖片 8"/>
+            <wp:cNvGraphicFramePr>
+              <a:graphicFrameLocks xmlns:a="http://schemas.openxmlformats.org/drawingml/2006/main" noChangeAspect="1"/>
+            </wp:cNvGraphicFramePr>
+            <a:graphic xmlns:a="http://schemas.openxmlformats.org/drawingml/2006/main">
+              <a:graphicData uri="http://schemas.openxmlformats.org/drawingml/2006/picture">
+                <pic:pic xmlns:pic="http://schemas.openxmlformats.org/drawingml/2006/picture">
+                  <pic:nvPicPr>
+                    <pic:cNvPr id="0" name="Picture 4"/>
+                    <pic:cNvPicPr>
+                      <a:picLocks noChangeAspect="1" noChangeArrowheads="1"/>
+                    </pic:cNvPicPr>
+                  </pic:nvPicPr>
+                  <pic:blipFill>
+                    <a:blip r:embed="rId13">
+                      <a:extLst>
+                        <a:ext uri="{28A0092B-C50C-407E-A947-70E740481C1C}">
+                          <a14:useLocalDpi xmlns:a14="http://schemas.microsoft.com/office/drawing/2010/main" val="0"/>
+                        </a:ext>
+                      </a:extLst>
+                    </a:blip>
+                    <a:srcRect/>
+                    <a:stretch>
+                      <a:fillRect/>
+                    </a:stretch>
+                  </pic:blipFill>
+                  <pic:spPr bwMode="auto">
+                    <a:xfrm>
+                      <a:off x="0" y="0"/>
+                      <a:ext cx="5265420" cy="2293620"/>
+                    </a:xfrm>
+                    <a:prstGeom prst="rect">
+                      <a:avLst/>
+                    </a:prstGeom>
+                    <a:noFill/>
+                    <a:ln>
+                      <a:noFill/>
+                    </a:ln>
+                  </pic:spPr>
+                </pic:pic>
+              </a:graphicData>
+            </a:graphic>
+          </wp:inline>
+        </w:drawing>
+      </w:r>
+    </w:p>
+    <w:p>
+      <w:pPr>
+        <w:rPr>
+          <w:rFonts w:hint="eastAsia"/>
+        </w:rPr>
+      </w:pPr>
+      <w:r>
+        <w:rPr>
+          <w:rFonts w:hint="eastAsia"/>
+          <w:noProof/>
+        </w:rPr>
+        <w:drawing>
+          <wp:inline distT="0" distB="0" distL="0" distR="0" wp14:anchorId="6DE0257E" wp14:editId="5E43909E">
+            <wp:extent cx="5273040" cy="4312920"/>
+            <wp:effectExtent l="0" t="0" r="3810" b="0"/>
+            <wp:docPr id="7" name="圖片 7"/>
+            <wp:cNvGraphicFramePr>
+              <a:graphicFrameLocks xmlns:a="http://schemas.openxmlformats.org/drawingml/2006/main" noChangeAspect="1"/>
+            </wp:cNvGraphicFramePr>
+            <a:graphic xmlns:a="http://schemas.openxmlformats.org/drawingml/2006/main">
+              <a:graphicData uri="http://schemas.openxmlformats.org/drawingml/2006/picture">
+                <pic:pic xmlns:pic="http://schemas.openxmlformats.org/drawingml/2006/picture">
+                  <pic:nvPicPr>
+                    <pic:cNvPr id="0" name="Picture 3"/>
+                    <pic:cNvPicPr>
+                      <a:picLocks noChangeAspect="1" noChangeArrowheads="1"/>
+                    </pic:cNvPicPr>
+                  </pic:nvPicPr>
+                  <pic:blipFill>
+                    <a:blip r:embed="rId14">
+                      <a:extLst>
+                        <a:ext uri="{28A0092B-C50C-407E-A947-70E740481C1C}">
+                          <a14:useLocalDpi xmlns:a14="http://schemas.microsoft.com/office/drawing/2010/main" val="0"/>
+                        </a:ext>
+                      </a:extLst>
+                    </a:blip>
+                    <a:srcRect/>
+                    <a:stretch>
+                      <a:fillRect/>
+                    </a:stretch>
+                  </pic:blipFill>
+                  <pic:spPr bwMode="auto">
+                    <a:xfrm>
+                      <a:off x="0" y="0"/>
+                      <a:ext cx="5273040" cy="4312920"/>
+                    </a:xfrm>
+                    <a:prstGeom prst="rect">
+                      <a:avLst/>
+                    </a:prstGeom>
+                    <a:noFill/>
+                    <a:ln>
+                      <a:noFill/>
+                    </a:ln>
+                  </pic:spPr>
+                </pic:pic>
+              </a:graphicData>
+            </a:graphic>
+          </wp:inline>
+        </w:drawing>
       </w:r>
     </w:p>
     <w:sectPr>
@@ -1745,6 +3291,28 @@
       <w:widowControl w:val="0"/>
     </w:pPr>
   </w:style>
+  <w:style w:type="paragraph" w:styleId="1">
+    <w:name w:val="heading 1"/>
+    <w:basedOn w:val="a"/>
+    <w:next w:val="a"/>
+    <w:link w:val="10"/>
+    <w:uiPriority w:val="9"/>
+    <w:qFormat/>
+    <w:rsid w:val="00A47F26"/>
+    <w:pPr>
+      <w:keepNext/>
+      <w:spacing w:before="180" w:after="180" w:line="720" w:lineRule="auto"/>
+      <w:outlineLvl w:val="0"/>
+    </w:pPr>
+    <w:rPr>
+      <w:rFonts w:asciiTheme="majorHAnsi" w:eastAsiaTheme="majorEastAsia" w:hAnsiTheme="majorHAnsi" w:cstheme="majorBidi"/>
+      <w:b/>
+      <w:bCs/>
+      <w:kern w:val="52"/>
+      <w:sz w:val="52"/>
+      <w:szCs w:val="52"/>
+    </w:rPr>
+  </w:style>
   <w:style w:type="character" w:default="1" w:styleId="a0">
     <w:name w:val="Default Paragraph Font"/>
     <w:uiPriority w:val="1"/>
@@ -1853,6 +3421,21 @@
     <w:rPr>
       <w:color w:val="605E5C"/>
       <w:shd w:val="clear" w:color="auto" w:fill="E1DFDD"/>
+    </w:rPr>
+  </w:style>
+  <w:style w:type="character" w:customStyle="1" w:styleId="10">
+    <w:name w:val="標題 1 字元"/>
+    <w:basedOn w:val="a0"/>
+    <w:link w:val="1"/>
+    <w:uiPriority w:val="9"/>
+    <w:rsid w:val="00A47F26"/>
+    <w:rPr>
+      <w:rFonts w:asciiTheme="majorHAnsi" w:eastAsiaTheme="majorEastAsia" w:hAnsiTheme="majorHAnsi" w:cstheme="majorBidi"/>
+      <w:b/>
+      <w:bCs/>
+      <w:kern w:val="52"/>
+      <w:sz w:val="52"/>
+      <w:szCs w:val="52"/>
     </w:rPr>
   </w:style>
 </w:styles>

</xml_diff>